<commit_message>
Animation Id and object id scene 3
</commit_message>
<xml_diff>
--- a/Scene3/Scene 3.docx
+++ b/Scene3/Scene 3.docx
@@ -261,6 +261,9 @@
             <w:pPr>
               <w:spacing w:after="160" w:line="278" w:lineRule="auto"/>
             </w:pPr>
+            <w:r>
+              <w:t>O303</w:t>
+            </w:r>
           </w:p>
         </w:tc>
         <w:tc>
@@ -277,6 +280,14 @@
             <w:pPr>
               <w:spacing w:after="160" w:line="278" w:lineRule="auto"/>
             </w:pPr>
+            <w:proofErr w:type="gramStart"/>
+            <w:r>
+              <w:t>Bigtree(</w:t>
+            </w:r>
+            <w:proofErr w:type="gramEnd"/>
+            <w:r>
+              <w:t xml:space="preserve">) </w:t>
+            </w:r>
           </w:p>
         </w:tc>
         <w:tc>
@@ -293,6 +304,811 @@
             <w:pPr>
               <w:spacing w:after="160" w:line="278" w:lineRule="auto"/>
             </w:pPr>
+            <w:r>
+              <w:t>Big tree</w:t>
+            </w:r>
+          </w:p>
+        </w:tc>
+      </w:tr>
+      <w:tr>
+        <w:tc>
+          <w:tcPr>
+            <w:tcW w:w="630" w:type="dxa"/>
+            <w:tcBorders>
+              <w:top w:val="single" w:sz="4" w:space="0" w:color="auto"/>
+              <w:left w:val="single" w:sz="4" w:space="0" w:color="auto"/>
+              <w:bottom w:val="single" w:sz="4" w:space="0" w:color="auto"/>
+              <w:right w:val="single" w:sz="4" w:space="0" w:color="auto"/>
+            </w:tcBorders>
+          </w:tcPr>
+          <w:p>
+            <w:r>
+              <w:t>3</w:t>
+            </w:r>
+          </w:p>
+        </w:tc>
+        <w:tc>
+          <w:tcPr>
+            <w:tcW w:w="2699" w:type="dxa"/>
+            <w:tcBorders>
+              <w:top w:val="single" w:sz="4" w:space="0" w:color="auto"/>
+              <w:left w:val="single" w:sz="4" w:space="0" w:color="auto"/>
+              <w:bottom w:val="single" w:sz="4" w:space="0" w:color="auto"/>
+              <w:right w:val="single" w:sz="4" w:space="0" w:color="auto"/>
+            </w:tcBorders>
+          </w:tcPr>
+          <w:p>
+            <w:r>
+              <w:t>O304</w:t>
+            </w:r>
+            <w:r>
+              <w:t xml:space="preserve"> – O312</w:t>
+            </w:r>
+          </w:p>
+        </w:tc>
+        <w:tc>
+          <w:tcPr>
+            <w:tcW w:w="3018" w:type="dxa"/>
+            <w:tcBorders>
+              <w:top w:val="single" w:sz="4" w:space="0" w:color="auto"/>
+              <w:left w:val="single" w:sz="4" w:space="0" w:color="auto"/>
+              <w:bottom w:val="single" w:sz="4" w:space="0" w:color="auto"/>
+              <w:right w:val="single" w:sz="4" w:space="0" w:color="auto"/>
+            </w:tcBorders>
+          </w:tcPr>
+          <w:p>
+            <w:proofErr w:type="spellStart"/>
+            <w:proofErr w:type="gramStart"/>
+            <w:r>
+              <w:t>disTree</w:t>
+            </w:r>
+            <w:proofErr w:type="spellEnd"/>
+            <w:r>
+              <w:t>(</w:t>
+            </w:r>
+            <w:proofErr w:type="gramEnd"/>
+            <w:r>
+              <w:t xml:space="preserve">) </w:t>
+            </w:r>
+            <w:r>
+              <w:t xml:space="preserve"> - disTree8()</w:t>
+            </w:r>
+          </w:p>
+        </w:tc>
+        <w:tc>
+          <w:tcPr>
+            <w:tcW w:w="1949" w:type="dxa"/>
+            <w:tcBorders>
+              <w:top w:val="single" w:sz="4" w:space="0" w:color="auto"/>
+              <w:left w:val="single" w:sz="4" w:space="0" w:color="auto"/>
+              <w:bottom w:val="single" w:sz="4" w:space="0" w:color="auto"/>
+              <w:right w:val="single" w:sz="4" w:space="0" w:color="auto"/>
+            </w:tcBorders>
+          </w:tcPr>
+          <w:p>
+            <w:r>
+              <w:t>Distance tree</w:t>
+            </w:r>
+          </w:p>
+        </w:tc>
+      </w:tr>
+      <w:tr>
+        <w:tc>
+          <w:tcPr>
+            <w:tcW w:w="630" w:type="dxa"/>
+            <w:tcBorders>
+              <w:top w:val="single" w:sz="4" w:space="0" w:color="auto"/>
+              <w:left w:val="single" w:sz="4" w:space="0" w:color="auto"/>
+              <w:bottom w:val="single" w:sz="4" w:space="0" w:color="auto"/>
+              <w:right w:val="single" w:sz="4" w:space="0" w:color="auto"/>
+            </w:tcBorders>
+          </w:tcPr>
+          <w:p>
+            <w:r>
+              <w:t>4</w:t>
+            </w:r>
+          </w:p>
+        </w:tc>
+        <w:tc>
+          <w:tcPr>
+            <w:tcW w:w="2699" w:type="dxa"/>
+            <w:tcBorders>
+              <w:top w:val="single" w:sz="4" w:space="0" w:color="auto"/>
+              <w:left w:val="single" w:sz="4" w:space="0" w:color="auto"/>
+              <w:bottom w:val="single" w:sz="4" w:space="0" w:color="auto"/>
+              <w:right w:val="single" w:sz="4" w:space="0" w:color="auto"/>
+            </w:tcBorders>
+          </w:tcPr>
+          <w:p>
+            <w:r>
+              <w:t>O303</w:t>
+            </w:r>
+          </w:p>
+        </w:tc>
+        <w:tc>
+          <w:tcPr>
+            <w:tcW w:w="3018" w:type="dxa"/>
+            <w:tcBorders>
+              <w:top w:val="single" w:sz="4" w:space="0" w:color="auto"/>
+              <w:left w:val="single" w:sz="4" w:space="0" w:color="auto"/>
+              <w:bottom w:val="single" w:sz="4" w:space="0" w:color="auto"/>
+              <w:right w:val="single" w:sz="4" w:space="0" w:color="auto"/>
+            </w:tcBorders>
+          </w:tcPr>
+          <w:p>
+            <w:proofErr w:type="spellStart"/>
+            <w:proofErr w:type="gramStart"/>
+            <w:r>
+              <w:t>drawMoon</w:t>
+            </w:r>
+            <w:proofErr w:type="spellEnd"/>
+            <w:r>
+              <w:t>(</w:t>
+            </w:r>
+            <w:proofErr w:type="gramEnd"/>
+            <w:r>
+              <w:t>)</w:t>
+            </w:r>
+          </w:p>
+        </w:tc>
+        <w:tc>
+          <w:tcPr>
+            <w:tcW w:w="1949" w:type="dxa"/>
+            <w:tcBorders>
+              <w:top w:val="single" w:sz="4" w:space="0" w:color="auto"/>
+              <w:left w:val="single" w:sz="4" w:space="0" w:color="auto"/>
+              <w:bottom w:val="single" w:sz="4" w:space="0" w:color="auto"/>
+              <w:right w:val="single" w:sz="4" w:space="0" w:color="auto"/>
+            </w:tcBorders>
+          </w:tcPr>
+          <w:p>
+            <w:r>
+              <w:t>Moon at night scene</w:t>
+            </w:r>
+          </w:p>
+        </w:tc>
+      </w:tr>
+      <w:tr>
+        <w:tc>
+          <w:tcPr>
+            <w:tcW w:w="630" w:type="dxa"/>
+            <w:tcBorders>
+              <w:top w:val="single" w:sz="4" w:space="0" w:color="auto"/>
+              <w:left w:val="single" w:sz="4" w:space="0" w:color="auto"/>
+              <w:bottom w:val="single" w:sz="4" w:space="0" w:color="auto"/>
+              <w:right w:val="single" w:sz="4" w:space="0" w:color="auto"/>
+            </w:tcBorders>
+          </w:tcPr>
+          <w:p>
+            <w:r>
+              <w:t>5</w:t>
+            </w:r>
+          </w:p>
+        </w:tc>
+        <w:tc>
+          <w:tcPr>
+            <w:tcW w:w="2699" w:type="dxa"/>
+            <w:tcBorders>
+              <w:top w:val="single" w:sz="4" w:space="0" w:color="auto"/>
+              <w:left w:val="single" w:sz="4" w:space="0" w:color="auto"/>
+              <w:bottom w:val="single" w:sz="4" w:space="0" w:color="auto"/>
+              <w:right w:val="single" w:sz="4" w:space="0" w:color="auto"/>
+            </w:tcBorders>
+          </w:tcPr>
+          <w:p>
+            <w:r>
+              <w:t>0313-316</w:t>
+            </w:r>
+          </w:p>
+        </w:tc>
+        <w:tc>
+          <w:tcPr>
+            <w:tcW w:w="3018" w:type="dxa"/>
+            <w:tcBorders>
+              <w:top w:val="single" w:sz="4" w:space="0" w:color="auto"/>
+              <w:left w:val="single" w:sz="4" w:space="0" w:color="auto"/>
+              <w:bottom w:val="single" w:sz="4" w:space="0" w:color="auto"/>
+              <w:right w:val="single" w:sz="4" w:space="0" w:color="auto"/>
+            </w:tcBorders>
+          </w:tcPr>
+          <w:p>
+            <w:r>
+              <w:t>SmallTree1()-SmallTree4()</w:t>
+            </w:r>
+          </w:p>
+        </w:tc>
+        <w:tc>
+          <w:tcPr>
+            <w:tcW w:w="1949" w:type="dxa"/>
+            <w:tcBorders>
+              <w:top w:val="single" w:sz="4" w:space="0" w:color="auto"/>
+              <w:left w:val="single" w:sz="4" w:space="0" w:color="auto"/>
+              <w:bottom w:val="single" w:sz="4" w:space="0" w:color="auto"/>
+              <w:right w:val="single" w:sz="4" w:space="0" w:color="auto"/>
+            </w:tcBorders>
+          </w:tcPr>
+          <w:p>
+            <w:r>
+              <w:t>Small tree</w:t>
+            </w:r>
+          </w:p>
+        </w:tc>
+      </w:tr>
+      <w:tr>
+        <w:tc>
+          <w:tcPr>
+            <w:tcW w:w="630" w:type="dxa"/>
+            <w:tcBorders>
+              <w:top w:val="single" w:sz="4" w:space="0" w:color="auto"/>
+              <w:left w:val="single" w:sz="4" w:space="0" w:color="auto"/>
+              <w:bottom w:val="single" w:sz="4" w:space="0" w:color="auto"/>
+              <w:right w:val="single" w:sz="4" w:space="0" w:color="auto"/>
+            </w:tcBorders>
+          </w:tcPr>
+          <w:p>
+            <w:r>
+              <w:t>6</w:t>
+            </w:r>
+          </w:p>
+        </w:tc>
+        <w:tc>
+          <w:tcPr>
+            <w:tcW w:w="2699" w:type="dxa"/>
+            <w:tcBorders>
+              <w:top w:val="single" w:sz="4" w:space="0" w:color="auto"/>
+              <w:left w:val="single" w:sz="4" w:space="0" w:color="auto"/>
+              <w:bottom w:val="single" w:sz="4" w:space="0" w:color="auto"/>
+              <w:right w:val="single" w:sz="4" w:space="0" w:color="auto"/>
+            </w:tcBorders>
+          </w:tcPr>
+          <w:p>
+            <w:r>
+              <w:t>O317</w:t>
+            </w:r>
+          </w:p>
+        </w:tc>
+        <w:tc>
+          <w:tcPr>
+            <w:tcW w:w="3018" w:type="dxa"/>
+            <w:tcBorders>
+              <w:top w:val="single" w:sz="4" w:space="0" w:color="auto"/>
+              <w:left w:val="single" w:sz="4" w:space="0" w:color="auto"/>
+              <w:bottom w:val="single" w:sz="4" w:space="0" w:color="auto"/>
+              <w:right w:val="single" w:sz="4" w:space="0" w:color="auto"/>
+            </w:tcBorders>
+          </w:tcPr>
+          <w:p>
+            <w:proofErr w:type="spellStart"/>
+            <w:proofErr w:type="gramStart"/>
+            <w:r>
+              <w:t>drawTrainRoad</w:t>
+            </w:r>
+            <w:proofErr w:type="spellEnd"/>
+            <w:r>
+              <w:t>(</w:t>
+            </w:r>
+            <w:proofErr w:type="gramEnd"/>
+            <w:r>
+              <w:t xml:space="preserve">)  </w:t>
+            </w:r>
+          </w:p>
+        </w:tc>
+        <w:tc>
+          <w:tcPr>
+            <w:tcW w:w="1949" w:type="dxa"/>
+            <w:tcBorders>
+              <w:top w:val="single" w:sz="4" w:space="0" w:color="auto"/>
+              <w:left w:val="single" w:sz="4" w:space="0" w:color="auto"/>
+              <w:bottom w:val="single" w:sz="4" w:space="0" w:color="auto"/>
+              <w:right w:val="single" w:sz="4" w:space="0" w:color="auto"/>
+            </w:tcBorders>
+          </w:tcPr>
+          <w:p>
+            <w:r>
+              <w:t>Train Road</w:t>
+            </w:r>
+          </w:p>
+        </w:tc>
+      </w:tr>
+      <w:tr>
+        <w:tc>
+          <w:tcPr>
+            <w:tcW w:w="630" w:type="dxa"/>
+            <w:tcBorders>
+              <w:top w:val="single" w:sz="4" w:space="0" w:color="auto"/>
+              <w:left w:val="single" w:sz="4" w:space="0" w:color="auto"/>
+              <w:bottom w:val="single" w:sz="4" w:space="0" w:color="auto"/>
+              <w:right w:val="single" w:sz="4" w:space="0" w:color="auto"/>
+            </w:tcBorders>
+          </w:tcPr>
+          <w:p>
+            <w:r>
+              <w:t>7</w:t>
+            </w:r>
+          </w:p>
+        </w:tc>
+        <w:tc>
+          <w:tcPr>
+            <w:tcW w:w="2699" w:type="dxa"/>
+            <w:tcBorders>
+              <w:top w:val="single" w:sz="4" w:space="0" w:color="auto"/>
+              <w:left w:val="single" w:sz="4" w:space="0" w:color="auto"/>
+              <w:bottom w:val="single" w:sz="4" w:space="0" w:color="auto"/>
+              <w:right w:val="single" w:sz="4" w:space="0" w:color="auto"/>
+            </w:tcBorders>
+          </w:tcPr>
+          <w:p>
+            <w:r>
+              <w:t>O318</w:t>
+            </w:r>
+          </w:p>
+        </w:tc>
+        <w:tc>
+          <w:tcPr>
+            <w:tcW w:w="3018" w:type="dxa"/>
+            <w:tcBorders>
+              <w:top w:val="single" w:sz="4" w:space="0" w:color="auto"/>
+              <w:left w:val="single" w:sz="4" w:space="0" w:color="auto"/>
+              <w:bottom w:val="single" w:sz="4" w:space="0" w:color="auto"/>
+              <w:right w:val="single" w:sz="4" w:space="0" w:color="auto"/>
+            </w:tcBorders>
+          </w:tcPr>
+          <w:p>
+            <w:r>
+              <w:t xml:space="preserve">Building1()  </w:t>
+            </w:r>
+          </w:p>
+        </w:tc>
+        <w:tc>
+          <w:tcPr>
+            <w:tcW w:w="1949" w:type="dxa"/>
+            <w:tcBorders>
+              <w:top w:val="single" w:sz="4" w:space="0" w:color="auto"/>
+              <w:left w:val="single" w:sz="4" w:space="0" w:color="auto"/>
+              <w:bottom w:val="single" w:sz="4" w:space="0" w:color="auto"/>
+              <w:right w:val="single" w:sz="4" w:space="0" w:color="auto"/>
+            </w:tcBorders>
+          </w:tcPr>
+          <w:p>
+            <w:r>
+              <w:t>Building behind train road</w:t>
+            </w:r>
+          </w:p>
+        </w:tc>
+      </w:tr>
+      <w:tr>
+        <w:tc>
+          <w:tcPr>
+            <w:tcW w:w="630" w:type="dxa"/>
+            <w:tcBorders>
+              <w:top w:val="single" w:sz="4" w:space="0" w:color="auto"/>
+              <w:left w:val="single" w:sz="4" w:space="0" w:color="auto"/>
+              <w:bottom w:val="single" w:sz="4" w:space="0" w:color="auto"/>
+              <w:right w:val="single" w:sz="4" w:space="0" w:color="auto"/>
+            </w:tcBorders>
+          </w:tcPr>
+          <w:p>
+            <w:r>
+              <w:t>8</w:t>
+            </w:r>
+          </w:p>
+        </w:tc>
+        <w:tc>
+          <w:tcPr>
+            <w:tcW w:w="2699" w:type="dxa"/>
+            <w:tcBorders>
+              <w:top w:val="single" w:sz="4" w:space="0" w:color="auto"/>
+              <w:left w:val="single" w:sz="4" w:space="0" w:color="auto"/>
+              <w:bottom w:val="single" w:sz="4" w:space="0" w:color="auto"/>
+              <w:right w:val="single" w:sz="4" w:space="0" w:color="auto"/>
+            </w:tcBorders>
+          </w:tcPr>
+          <w:p>
+            <w:r>
+              <w:t>O319</w:t>
+            </w:r>
+          </w:p>
+        </w:tc>
+        <w:tc>
+          <w:tcPr>
+            <w:tcW w:w="3018" w:type="dxa"/>
+            <w:tcBorders>
+              <w:top w:val="single" w:sz="4" w:space="0" w:color="auto"/>
+              <w:left w:val="single" w:sz="4" w:space="0" w:color="auto"/>
+              <w:bottom w:val="single" w:sz="4" w:space="0" w:color="auto"/>
+              <w:right w:val="single" w:sz="4" w:space="0" w:color="auto"/>
+            </w:tcBorders>
+          </w:tcPr>
+          <w:p>
+            <w:r>
+              <w:t>Building</w:t>
+            </w:r>
+            <w:r>
+              <w:t>2</w:t>
+            </w:r>
+            <w:r>
+              <w:t xml:space="preserve">()  </w:t>
+            </w:r>
+          </w:p>
+        </w:tc>
+        <w:tc>
+          <w:tcPr>
+            <w:tcW w:w="1949" w:type="dxa"/>
+            <w:tcBorders>
+              <w:top w:val="single" w:sz="4" w:space="0" w:color="auto"/>
+              <w:left w:val="single" w:sz="4" w:space="0" w:color="auto"/>
+              <w:bottom w:val="single" w:sz="4" w:space="0" w:color="auto"/>
+              <w:right w:val="single" w:sz="4" w:space="0" w:color="auto"/>
+            </w:tcBorders>
+          </w:tcPr>
+          <w:p>
+            <w:r>
+              <w:t>Modern Building</w:t>
+            </w:r>
+          </w:p>
+        </w:tc>
+      </w:tr>
+      <w:tr>
+        <w:tc>
+          <w:tcPr>
+            <w:tcW w:w="630" w:type="dxa"/>
+            <w:tcBorders>
+              <w:top w:val="single" w:sz="4" w:space="0" w:color="auto"/>
+              <w:left w:val="single" w:sz="4" w:space="0" w:color="auto"/>
+              <w:bottom w:val="single" w:sz="4" w:space="0" w:color="auto"/>
+              <w:right w:val="single" w:sz="4" w:space="0" w:color="auto"/>
+            </w:tcBorders>
+          </w:tcPr>
+          <w:p>
+            <w:r>
+              <w:t>9</w:t>
+            </w:r>
+          </w:p>
+        </w:tc>
+        <w:tc>
+          <w:tcPr>
+            <w:tcW w:w="2699" w:type="dxa"/>
+            <w:tcBorders>
+              <w:top w:val="single" w:sz="4" w:space="0" w:color="auto"/>
+              <w:left w:val="single" w:sz="4" w:space="0" w:color="auto"/>
+              <w:bottom w:val="single" w:sz="4" w:space="0" w:color="auto"/>
+              <w:right w:val="single" w:sz="4" w:space="0" w:color="auto"/>
+            </w:tcBorders>
+          </w:tcPr>
+          <w:p>
+            <w:r>
+              <w:t>O320</w:t>
+            </w:r>
+          </w:p>
+        </w:tc>
+        <w:tc>
+          <w:tcPr>
+            <w:tcW w:w="3018" w:type="dxa"/>
+            <w:tcBorders>
+              <w:top w:val="single" w:sz="4" w:space="0" w:color="auto"/>
+              <w:left w:val="single" w:sz="4" w:space="0" w:color="auto"/>
+              <w:bottom w:val="single" w:sz="4" w:space="0" w:color="auto"/>
+              <w:right w:val="single" w:sz="4" w:space="0" w:color="auto"/>
+            </w:tcBorders>
+          </w:tcPr>
+          <w:p>
+            <w:r>
+              <w:t>Building</w:t>
+            </w:r>
+            <w:r>
+              <w:t>3</w:t>
+            </w:r>
+            <w:r>
+              <w:t xml:space="preserve">()  </w:t>
+            </w:r>
+          </w:p>
+        </w:tc>
+        <w:tc>
+          <w:tcPr>
+            <w:tcW w:w="1949" w:type="dxa"/>
+            <w:tcBorders>
+              <w:top w:val="single" w:sz="4" w:space="0" w:color="auto"/>
+              <w:left w:val="single" w:sz="4" w:space="0" w:color="auto"/>
+              <w:bottom w:val="single" w:sz="4" w:space="0" w:color="auto"/>
+              <w:right w:val="single" w:sz="4" w:space="0" w:color="auto"/>
+            </w:tcBorders>
+          </w:tcPr>
+          <w:p>
+            <w:r>
+              <w:t>Old building</w:t>
+            </w:r>
+          </w:p>
+        </w:tc>
+      </w:tr>
+      <w:tr>
+        <w:tc>
+          <w:tcPr>
+            <w:tcW w:w="630" w:type="dxa"/>
+            <w:tcBorders>
+              <w:top w:val="single" w:sz="4" w:space="0" w:color="auto"/>
+              <w:left w:val="single" w:sz="4" w:space="0" w:color="auto"/>
+              <w:bottom w:val="single" w:sz="4" w:space="0" w:color="auto"/>
+              <w:right w:val="single" w:sz="4" w:space="0" w:color="auto"/>
+            </w:tcBorders>
+          </w:tcPr>
+          <w:p>
+            <w:r>
+              <w:t>10</w:t>
+            </w:r>
+          </w:p>
+        </w:tc>
+        <w:tc>
+          <w:tcPr>
+            <w:tcW w:w="2699" w:type="dxa"/>
+            <w:tcBorders>
+              <w:top w:val="single" w:sz="4" w:space="0" w:color="auto"/>
+              <w:left w:val="single" w:sz="4" w:space="0" w:color="auto"/>
+              <w:bottom w:val="single" w:sz="4" w:space="0" w:color="auto"/>
+              <w:right w:val="single" w:sz="4" w:space="0" w:color="auto"/>
+            </w:tcBorders>
+          </w:tcPr>
+          <w:p>
+            <w:r>
+              <w:t>O321</w:t>
+            </w:r>
+          </w:p>
+        </w:tc>
+        <w:tc>
+          <w:tcPr>
+            <w:tcW w:w="3018" w:type="dxa"/>
+            <w:tcBorders>
+              <w:top w:val="single" w:sz="4" w:space="0" w:color="auto"/>
+              <w:left w:val="single" w:sz="4" w:space="0" w:color="auto"/>
+              <w:bottom w:val="single" w:sz="4" w:space="0" w:color="auto"/>
+              <w:right w:val="single" w:sz="4" w:space="0" w:color="auto"/>
+            </w:tcBorders>
+          </w:tcPr>
+          <w:p>
+            <w:proofErr w:type="spellStart"/>
+            <w:proofErr w:type="gramStart"/>
+            <w:r>
+              <w:t>TrainPillar</w:t>
+            </w:r>
+            <w:proofErr w:type="spellEnd"/>
+            <w:r>
+              <w:t>(</w:t>
+            </w:r>
+            <w:proofErr w:type="gramEnd"/>
+            <w:r>
+              <w:t xml:space="preserve">)  </w:t>
+            </w:r>
+          </w:p>
+        </w:tc>
+        <w:tc>
+          <w:tcPr>
+            <w:tcW w:w="1949" w:type="dxa"/>
+            <w:tcBorders>
+              <w:top w:val="single" w:sz="4" w:space="0" w:color="auto"/>
+              <w:left w:val="single" w:sz="4" w:space="0" w:color="auto"/>
+              <w:bottom w:val="single" w:sz="4" w:space="0" w:color="auto"/>
+              <w:right w:val="single" w:sz="4" w:space="0" w:color="auto"/>
+            </w:tcBorders>
+          </w:tcPr>
+          <w:p>
+            <w:r>
+              <w:t>Train Pillar</w:t>
+            </w:r>
+          </w:p>
+        </w:tc>
+      </w:tr>
+      <w:tr>
+        <w:tc>
+          <w:tcPr>
+            <w:tcW w:w="630" w:type="dxa"/>
+            <w:tcBorders>
+              <w:top w:val="single" w:sz="4" w:space="0" w:color="auto"/>
+              <w:left w:val="single" w:sz="4" w:space="0" w:color="auto"/>
+              <w:bottom w:val="single" w:sz="4" w:space="0" w:color="auto"/>
+              <w:right w:val="single" w:sz="4" w:space="0" w:color="auto"/>
+            </w:tcBorders>
+          </w:tcPr>
+          <w:p>
+            <w:r>
+              <w:t>11</w:t>
+            </w:r>
+          </w:p>
+        </w:tc>
+        <w:tc>
+          <w:tcPr>
+            <w:tcW w:w="2699" w:type="dxa"/>
+            <w:tcBorders>
+              <w:top w:val="single" w:sz="4" w:space="0" w:color="auto"/>
+              <w:left w:val="single" w:sz="4" w:space="0" w:color="auto"/>
+              <w:bottom w:val="single" w:sz="4" w:space="0" w:color="auto"/>
+              <w:right w:val="single" w:sz="4" w:space="0" w:color="auto"/>
+            </w:tcBorders>
+          </w:tcPr>
+          <w:p>
+            <w:r>
+              <w:t>O322</w:t>
+            </w:r>
+          </w:p>
+        </w:tc>
+        <w:tc>
+          <w:tcPr>
+            <w:tcW w:w="3018" w:type="dxa"/>
+            <w:tcBorders>
+              <w:top w:val="single" w:sz="4" w:space="0" w:color="auto"/>
+              <w:left w:val="single" w:sz="4" w:space="0" w:color="auto"/>
+              <w:bottom w:val="single" w:sz="4" w:space="0" w:color="auto"/>
+              <w:right w:val="single" w:sz="4" w:space="0" w:color="auto"/>
+            </w:tcBorders>
+          </w:tcPr>
+          <w:p>
+            <w:r>
+              <w:t xml:space="preserve">road1() </w:t>
+            </w:r>
+          </w:p>
+        </w:tc>
+        <w:tc>
+          <w:tcPr>
+            <w:tcW w:w="1949" w:type="dxa"/>
+            <w:tcBorders>
+              <w:top w:val="single" w:sz="4" w:space="0" w:color="auto"/>
+              <w:left w:val="single" w:sz="4" w:space="0" w:color="auto"/>
+              <w:bottom w:val="single" w:sz="4" w:space="0" w:color="auto"/>
+              <w:right w:val="single" w:sz="4" w:space="0" w:color="auto"/>
+            </w:tcBorders>
+          </w:tcPr>
+          <w:p>
+            <w:r>
+              <w:t>Road no 1</w:t>
+            </w:r>
+          </w:p>
+        </w:tc>
+      </w:tr>
+      <w:tr>
+        <w:tc>
+          <w:tcPr>
+            <w:tcW w:w="630" w:type="dxa"/>
+            <w:tcBorders>
+              <w:top w:val="single" w:sz="4" w:space="0" w:color="auto"/>
+              <w:left w:val="single" w:sz="4" w:space="0" w:color="auto"/>
+              <w:bottom w:val="single" w:sz="4" w:space="0" w:color="auto"/>
+              <w:right w:val="single" w:sz="4" w:space="0" w:color="auto"/>
+            </w:tcBorders>
+          </w:tcPr>
+          <w:p>
+            <w:r>
+              <w:t>12</w:t>
+            </w:r>
+          </w:p>
+        </w:tc>
+        <w:tc>
+          <w:tcPr>
+            <w:tcW w:w="2699" w:type="dxa"/>
+            <w:tcBorders>
+              <w:top w:val="single" w:sz="4" w:space="0" w:color="auto"/>
+              <w:left w:val="single" w:sz="4" w:space="0" w:color="auto"/>
+              <w:bottom w:val="single" w:sz="4" w:space="0" w:color="auto"/>
+              <w:right w:val="single" w:sz="4" w:space="0" w:color="auto"/>
+            </w:tcBorders>
+          </w:tcPr>
+          <w:p>
+            <w:r>
+              <w:t>O323</w:t>
+            </w:r>
+          </w:p>
+        </w:tc>
+        <w:tc>
+          <w:tcPr>
+            <w:tcW w:w="3018" w:type="dxa"/>
+            <w:tcBorders>
+              <w:top w:val="single" w:sz="4" w:space="0" w:color="auto"/>
+              <w:left w:val="single" w:sz="4" w:space="0" w:color="auto"/>
+              <w:bottom w:val="single" w:sz="4" w:space="0" w:color="auto"/>
+              <w:right w:val="single" w:sz="4" w:space="0" w:color="auto"/>
+            </w:tcBorders>
+          </w:tcPr>
+          <w:p>
+            <w:r>
+              <w:t>r</w:t>
+            </w:r>
+            <w:r>
+              <w:t>oad</w:t>
+            </w:r>
+            <w:r>
+              <w:t>3</w:t>
+            </w:r>
+            <w:r>
+              <w:t xml:space="preserve">() </w:t>
+            </w:r>
+          </w:p>
+        </w:tc>
+        <w:tc>
+          <w:tcPr>
+            <w:tcW w:w="1949" w:type="dxa"/>
+            <w:tcBorders>
+              <w:top w:val="single" w:sz="4" w:space="0" w:color="auto"/>
+              <w:left w:val="single" w:sz="4" w:space="0" w:color="auto"/>
+              <w:bottom w:val="single" w:sz="4" w:space="0" w:color="auto"/>
+              <w:right w:val="single" w:sz="4" w:space="0" w:color="auto"/>
+            </w:tcBorders>
+          </w:tcPr>
+          <w:p>
+            <w:r>
+              <w:t>Road no 2</w:t>
+            </w:r>
+          </w:p>
+        </w:tc>
+      </w:tr>
+      <w:tr>
+        <w:tc>
+          <w:tcPr>
+            <w:tcW w:w="630" w:type="dxa"/>
+            <w:tcBorders>
+              <w:top w:val="single" w:sz="4" w:space="0" w:color="auto"/>
+              <w:left w:val="single" w:sz="4" w:space="0" w:color="auto"/>
+              <w:bottom w:val="single" w:sz="4" w:space="0" w:color="auto"/>
+              <w:right w:val="single" w:sz="4" w:space="0" w:color="auto"/>
+            </w:tcBorders>
+          </w:tcPr>
+          <w:p>
+            <w:r>
+              <w:t>13</w:t>
+            </w:r>
+          </w:p>
+        </w:tc>
+        <w:tc>
+          <w:tcPr>
+            <w:tcW w:w="2699" w:type="dxa"/>
+            <w:tcBorders>
+              <w:top w:val="single" w:sz="4" w:space="0" w:color="auto"/>
+              <w:left w:val="single" w:sz="4" w:space="0" w:color="auto"/>
+              <w:bottom w:val="single" w:sz="4" w:space="0" w:color="auto"/>
+              <w:right w:val="single" w:sz="4" w:space="0" w:color="auto"/>
+            </w:tcBorders>
+          </w:tcPr>
+          <w:p>
+            <w:r>
+              <w:t>O324</w:t>
+            </w:r>
+          </w:p>
+        </w:tc>
+        <w:tc>
+          <w:tcPr>
+            <w:tcW w:w="3018" w:type="dxa"/>
+            <w:tcBorders>
+              <w:top w:val="single" w:sz="4" w:space="0" w:color="auto"/>
+              <w:left w:val="single" w:sz="4" w:space="0" w:color="auto"/>
+              <w:bottom w:val="single" w:sz="4" w:space="0" w:color="auto"/>
+              <w:right w:val="single" w:sz="4" w:space="0" w:color="auto"/>
+            </w:tcBorders>
+          </w:tcPr>
+          <w:p>
+            <w:r>
+              <w:t>r</w:t>
+            </w:r>
+            <w:r>
+              <w:t>oad</w:t>
+            </w:r>
+            <w:r>
+              <w:t>3</w:t>
+            </w:r>
+            <w:r>
+              <w:t xml:space="preserve">() </w:t>
+            </w:r>
+          </w:p>
+        </w:tc>
+        <w:tc>
+          <w:tcPr>
+            <w:tcW w:w="1949" w:type="dxa"/>
+            <w:tcBorders>
+              <w:top w:val="single" w:sz="4" w:space="0" w:color="auto"/>
+              <w:left w:val="single" w:sz="4" w:space="0" w:color="auto"/>
+              <w:bottom w:val="single" w:sz="4" w:space="0" w:color="auto"/>
+              <w:right w:val="single" w:sz="4" w:space="0" w:color="auto"/>
+            </w:tcBorders>
+          </w:tcPr>
+          <w:p>
+            <w:r>
+              <w:t>Road no 3</w:t>
+            </w:r>
           </w:p>
         </w:tc>
       </w:tr>
@@ -321,15 +1137,15 @@
         <w:tblLook w:val="04A0" w:firstRow="1" w:lastRow="0" w:firstColumn="1" w:lastColumn="0" w:noHBand="0" w:noVBand="1"/>
       </w:tblPr>
       <w:tblGrid>
-        <w:gridCol w:w="1802"/>
-        <w:gridCol w:w="1949"/>
-        <w:gridCol w:w="2202"/>
-        <w:gridCol w:w="2343"/>
+        <w:gridCol w:w="1378"/>
+        <w:gridCol w:w="1959"/>
+        <w:gridCol w:w="2838"/>
+        <w:gridCol w:w="2121"/>
       </w:tblGrid>
       <w:tr>
         <w:tc>
           <w:tcPr>
-            <w:tcW w:w="1923" w:type="dxa"/>
+            <w:tcW w:w="1378" w:type="dxa"/>
             <w:tcBorders>
               <w:top w:val="single" w:sz="4" w:space="0" w:color="auto"/>
               <w:left w:val="single" w:sz="4" w:space="0" w:color="auto"/>
@@ -357,7 +1173,7 @@
         </w:tc>
         <w:tc>
           <w:tcPr>
-            <w:tcW w:w="2011" w:type="dxa"/>
+            <w:tcW w:w="1959" w:type="dxa"/>
             <w:tcBorders>
               <w:top w:val="single" w:sz="4" w:space="0" w:color="auto"/>
               <w:left w:val="single" w:sz="4" w:space="0" w:color="auto"/>
@@ -385,7 +1201,7 @@
         </w:tc>
         <w:tc>
           <w:tcPr>
-            <w:tcW w:w="2290" w:type="dxa"/>
+            <w:tcW w:w="2838" w:type="dxa"/>
             <w:tcBorders>
               <w:top w:val="single" w:sz="4" w:space="0" w:color="auto"/>
               <w:left w:val="single" w:sz="4" w:space="0" w:color="auto"/>
@@ -413,7 +1229,7 @@
         </w:tc>
         <w:tc>
           <w:tcPr>
-            <w:tcW w:w="2406" w:type="dxa"/>
+            <w:tcW w:w="2121" w:type="dxa"/>
             <w:tcBorders>
               <w:top w:val="single" w:sz="4" w:space="0" w:color="auto"/>
               <w:left w:val="single" w:sz="4" w:space="0" w:color="auto"/>
@@ -443,7 +1259,7 @@
       <w:tr>
         <w:tc>
           <w:tcPr>
-            <w:tcW w:w="1923" w:type="dxa"/>
+            <w:tcW w:w="1378" w:type="dxa"/>
             <w:tcBorders>
               <w:top w:val="single" w:sz="4" w:space="0" w:color="auto"/>
               <w:left w:val="single" w:sz="4" w:space="0" w:color="auto"/>
@@ -459,11 +1275,18 @@
                 <w:bCs/>
               </w:rPr>
             </w:pPr>
-          </w:p>
-        </w:tc>
-        <w:tc>
-          <w:tcPr>
-            <w:tcW w:w="2011" w:type="dxa"/>
+            <w:r>
+              <w:rPr>
+                <w:b/>
+                <w:bCs/>
+              </w:rPr>
+              <w:t>1</w:t>
+            </w:r>
+          </w:p>
+        </w:tc>
+        <w:tc>
+          <w:tcPr>
+            <w:tcW w:w="1959" w:type="dxa"/>
             <w:tcBorders>
               <w:top w:val="single" w:sz="4" w:space="0" w:color="auto"/>
               <w:left w:val="single" w:sz="4" w:space="0" w:color="auto"/>
@@ -479,11 +1302,18 @@
                 <w:bCs/>
               </w:rPr>
             </w:pPr>
-          </w:p>
-        </w:tc>
-        <w:tc>
-          <w:tcPr>
-            <w:tcW w:w="2290" w:type="dxa"/>
+            <w:r>
+              <w:rPr>
+                <w:b/>
+                <w:bCs/>
+              </w:rPr>
+              <w:t>A301</w:t>
+            </w:r>
+          </w:p>
+        </w:tc>
+        <w:tc>
+          <w:tcPr>
+            <w:tcW w:w="2838" w:type="dxa"/>
             <w:tcBorders>
               <w:top w:val="single" w:sz="4" w:space="0" w:color="auto"/>
               <w:left w:val="single" w:sz="4" w:space="0" w:color="auto"/>
@@ -499,11 +1329,27 @@
                 <w:bCs/>
               </w:rPr>
             </w:pPr>
-          </w:p>
-        </w:tc>
-        <w:tc>
-          <w:tcPr>
-            <w:tcW w:w="2406" w:type="dxa"/>
+            <w:proofErr w:type="gramStart"/>
+            <w:r>
+              <w:rPr>
+                <w:b/>
+                <w:bCs/>
+              </w:rPr>
+              <w:t>Clouds(</w:t>
+            </w:r>
+            <w:proofErr w:type="gramEnd"/>
+            <w:r>
+              <w:rPr>
+                <w:b/>
+                <w:bCs/>
+              </w:rPr>
+              <w:t>)</w:t>
+            </w:r>
+          </w:p>
+        </w:tc>
+        <w:tc>
+          <w:tcPr>
+            <w:tcW w:w="2121" w:type="dxa"/>
             <w:tcBorders>
               <w:top w:val="single" w:sz="4" w:space="0" w:color="auto"/>
               <w:left w:val="single" w:sz="4" w:space="0" w:color="auto"/>
@@ -519,13 +1365,27 @@
                 <w:bCs/>
               </w:rPr>
             </w:pPr>
+            <w:r>
+              <w:rPr>
+                <w:b/>
+                <w:bCs/>
+              </w:rPr>
+              <w:t>Clouds</w:t>
+            </w:r>
+            <w:r>
+              <w:rPr>
+                <w:b/>
+                <w:bCs/>
+              </w:rPr>
+              <w:t xml:space="preserve"> moves</w:t>
+            </w:r>
           </w:p>
         </w:tc>
       </w:tr>
       <w:tr>
         <w:tc>
           <w:tcPr>
-            <w:tcW w:w="1923" w:type="dxa"/>
+            <w:tcW w:w="1378" w:type="dxa"/>
             <w:tcBorders>
               <w:top w:val="single" w:sz="4" w:space="0" w:color="auto"/>
               <w:left w:val="single" w:sz="4" w:space="0" w:color="auto"/>
@@ -541,11 +1401,18 @@
                 <w:bCs/>
               </w:rPr>
             </w:pPr>
-          </w:p>
-        </w:tc>
-        <w:tc>
-          <w:tcPr>
-            <w:tcW w:w="2011" w:type="dxa"/>
+            <w:r>
+              <w:rPr>
+                <w:b/>
+                <w:bCs/>
+              </w:rPr>
+              <w:t>2</w:t>
+            </w:r>
+          </w:p>
+        </w:tc>
+        <w:tc>
+          <w:tcPr>
+            <w:tcW w:w="1959" w:type="dxa"/>
             <w:tcBorders>
               <w:top w:val="single" w:sz="4" w:space="0" w:color="auto"/>
               <w:left w:val="single" w:sz="4" w:space="0" w:color="auto"/>
@@ -561,11 +1428,18 @@
                 <w:bCs/>
               </w:rPr>
             </w:pPr>
-          </w:p>
-        </w:tc>
-        <w:tc>
-          <w:tcPr>
-            <w:tcW w:w="2290" w:type="dxa"/>
+            <w:r>
+              <w:rPr>
+                <w:b/>
+                <w:bCs/>
+              </w:rPr>
+              <w:t>A302</w:t>
+            </w:r>
+          </w:p>
+        </w:tc>
+        <w:tc>
+          <w:tcPr>
+            <w:tcW w:w="2838" w:type="dxa"/>
             <w:tcBorders>
               <w:top w:val="single" w:sz="4" w:space="0" w:color="auto"/>
               <w:left w:val="single" w:sz="4" w:space="0" w:color="auto"/>
@@ -581,11 +1455,36 @@
                 <w:bCs/>
               </w:rPr>
             </w:pPr>
-          </w:p>
-        </w:tc>
-        <w:tc>
-          <w:tcPr>
-            <w:tcW w:w="2406" w:type="dxa"/>
+            <w:proofErr w:type="spellStart"/>
+            <w:proofErr w:type="gramStart"/>
+            <w:r>
+              <w:rPr>
+                <w:b/>
+                <w:bCs/>
+              </w:rPr>
+              <w:t>Drawsun</w:t>
+            </w:r>
+            <w:proofErr w:type="spellEnd"/>
+            <w:r>
+              <w:rPr>
+                <w:b/>
+                <w:bCs/>
+              </w:rPr>
+              <w:t>(</w:t>
+            </w:r>
+            <w:proofErr w:type="gramEnd"/>
+            <w:r>
+              <w:rPr>
+                <w:b/>
+                <w:bCs/>
+              </w:rPr>
+              <w:t>)</w:t>
+            </w:r>
+          </w:p>
+        </w:tc>
+        <w:tc>
+          <w:tcPr>
+            <w:tcW w:w="2121" w:type="dxa"/>
             <w:tcBorders>
               <w:top w:val="single" w:sz="4" w:space="0" w:color="auto"/>
               <w:left w:val="single" w:sz="4" w:space="0" w:color="auto"/>
@@ -601,6 +1500,871 @@
                 <w:bCs/>
               </w:rPr>
             </w:pPr>
+            <w:r>
+              <w:rPr>
+                <w:b/>
+                <w:bCs/>
+              </w:rPr>
+              <w:t>Sun</w:t>
+            </w:r>
+            <w:r>
+              <w:rPr>
+                <w:b/>
+                <w:bCs/>
+              </w:rPr>
+              <w:t xml:space="preserve"> moves</w:t>
+            </w:r>
+          </w:p>
+        </w:tc>
+      </w:tr>
+      <w:tr>
+        <w:tc>
+          <w:tcPr>
+            <w:tcW w:w="1378" w:type="dxa"/>
+            <w:tcBorders>
+              <w:top w:val="single" w:sz="4" w:space="0" w:color="auto"/>
+              <w:left w:val="single" w:sz="4" w:space="0" w:color="auto"/>
+              <w:bottom w:val="single" w:sz="4" w:space="0" w:color="auto"/>
+              <w:right w:val="single" w:sz="4" w:space="0" w:color="auto"/>
+            </w:tcBorders>
+          </w:tcPr>
+          <w:p>
+            <w:pPr>
+              <w:rPr>
+                <w:b/>
+                <w:bCs/>
+              </w:rPr>
+            </w:pPr>
+            <w:r>
+              <w:rPr>
+                <w:b/>
+                <w:bCs/>
+              </w:rPr>
+              <w:t>3</w:t>
+            </w:r>
+          </w:p>
+        </w:tc>
+        <w:tc>
+          <w:tcPr>
+            <w:tcW w:w="1959" w:type="dxa"/>
+            <w:tcBorders>
+              <w:top w:val="single" w:sz="4" w:space="0" w:color="auto"/>
+              <w:left w:val="single" w:sz="4" w:space="0" w:color="auto"/>
+              <w:bottom w:val="single" w:sz="4" w:space="0" w:color="auto"/>
+              <w:right w:val="single" w:sz="4" w:space="0" w:color="auto"/>
+            </w:tcBorders>
+          </w:tcPr>
+          <w:p>
+            <w:pPr>
+              <w:rPr>
+                <w:b/>
+                <w:bCs/>
+              </w:rPr>
+            </w:pPr>
+            <w:r>
+              <w:rPr>
+                <w:b/>
+                <w:bCs/>
+              </w:rPr>
+              <w:t>A310</w:t>
+            </w:r>
+            <w:r>
+              <w:rPr>
+                <w:b/>
+                <w:bCs/>
+              </w:rPr>
+              <w:t>, A311</w:t>
+            </w:r>
+          </w:p>
+        </w:tc>
+        <w:tc>
+          <w:tcPr>
+            <w:tcW w:w="2838" w:type="dxa"/>
+            <w:tcBorders>
+              <w:top w:val="single" w:sz="4" w:space="0" w:color="auto"/>
+              <w:left w:val="single" w:sz="4" w:space="0" w:color="auto"/>
+              <w:bottom w:val="single" w:sz="4" w:space="0" w:color="auto"/>
+              <w:right w:val="single" w:sz="4" w:space="0" w:color="auto"/>
+            </w:tcBorders>
+          </w:tcPr>
+          <w:p>
+            <w:pPr>
+              <w:rPr>
+                <w:b/>
+                <w:bCs/>
+              </w:rPr>
+            </w:pPr>
+            <w:r>
+              <w:rPr>
+                <w:b/>
+                <w:bCs/>
+              </w:rPr>
+              <w:t>Traffic1(</w:t>
+            </w:r>
+            <w:proofErr w:type="gramStart"/>
+            <w:r>
+              <w:rPr>
+                <w:b/>
+                <w:bCs/>
+              </w:rPr>
+              <w:t>)</w:t>
+            </w:r>
+            <w:r>
+              <w:rPr>
+                <w:b/>
+                <w:bCs/>
+              </w:rPr>
+              <w:t>,Traffic</w:t>
+            </w:r>
+            <w:proofErr w:type="gramEnd"/>
+            <w:r>
+              <w:rPr>
+                <w:b/>
+                <w:bCs/>
+              </w:rPr>
+              <w:t>2()</w:t>
+            </w:r>
+          </w:p>
+        </w:tc>
+        <w:tc>
+          <w:tcPr>
+            <w:tcW w:w="2121" w:type="dxa"/>
+            <w:tcBorders>
+              <w:top w:val="single" w:sz="4" w:space="0" w:color="auto"/>
+              <w:left w:val="single" w:sz="4" w:space="0" w:color="auto"/>
+              <w:bottom w:val="single" w:sz="4" w:space="0" w:color="auto"/>
+              <w:right w:val="single" w:sz="4" w:space="0" w:color="auto"/>
+            </w:tcBorders>
+          </w:tcPr>
+          <w:p>
+            <w:pPr>
+              <w:rPr>
+                <w:b/>
+                <w:bCs/>
+              </w:rPr>
+            </w:pPr>
+            <w:r>
+              <w:rPr>
+                <w:b/>
+                <w:bCs/>
+              </w:rPr>
+              <w:t>Traffic Light (change Red,</w:t>
+            </w:r>
+            <w:r>
+              <w:rPr>
+                <w:b/>
+                <w:bCs/>
+              </w:rPr>
+              <w:t xml:space="preserve"> </w:t>
+            </w:r>
+            <w:r>
+              <w:rPr>
+                <w:b/>
+                <w:bCs/>
+              </w:rPr>
+              <w:t>Yellow,</w:t>
+            </w:r>
+            <w:r>
+              <w:rPr>
+                <w:b/>
+                <w:bCs/>
+              </w:rPr>
+              <w:t xml:space="preserve"> and </w:t>
+            </w:r>
+            <w:r>
+              <w:rPr>
+                <w:b/>
+                <w:bCs/>
+              </w:rPr>
+              <w:t>Blue according to Keyboard)</w:t>
+            </w:r>
+          </w:p>
+        </w:tc>
+      </w:tr>
+      <w:tr>
+        <w:tc>
+          <w:tcPr>
+            <w:tcW w:w="1378" w:type="dxa"/>
+            <w:tcBorders>
+              <w:top w:val="single" w:sz="4" w:space="0" w:color="auto"/>
+              <w:left w:val="single" w:sz="4" w:space="0" w:color="auto"/>
+              <w:bottom w:val="single" w:sz="4" w:space="0" w:color="auto"/>
+              <w:right w:val="single" w:sz="4" w:space="0" w:color="auto"/>
+            </w:tcBorders>
+          </w:tcPr>
+          <w:p>
+            <w:pPr>
+              <w:rPr>
+                <w:b/>
+                <w:bCs/>
+              </w:rPr>
+            </w:pPr>
+            <w:r>
+              <w:rPr>
+                <w:b/>
+                <w:bCs/>
+              </w:rPr>
+              <w:t>4</w:t>
+            </w:r>
+          </w:p>
+        </w:tc>
+        <w:tc>
+          <w:tcPr>
+            <w:tcW w:w="1959" w:type="dxa"/>
+            <w:tcBorders>
+              <w:top w:val="single" w:sz="4" w:space="0" w:color="auto"/>
+              <w:left w:val="single" w:sz="4" w:space="0" w:color="auto"/>
+              <w:bottom w:val="single" w:sz="4" w:space="0" w:color="auto"/>
+              <w:right w:val="single" w:sz="4" w:space="0" w:color="auto"/>
+            </w:tcBorders>
+          </w:tcPr>
+          <w:p>
+            <w:pPr>
+              <w:rPr>
+                <w:b/>
+                <w:bCs/>
+              </w:rPr>
+            </w:pPr>
+            <w:r>
+              <w:rPr>
+                <w:b/>
+                <w:bCs/>
+              </w:rPr>
+              <w:t>A303</w:t>
+            </w:r>
+          </w:p>
+        </w:tc>
+        <w:tc>
+          <w:tcPr>
+            <w:tcW w:w="2838" w:type="dxa"/>
+            <w:tcBorders>
+              <w:top w:val="single" w:sz="4" w:space="0" w:color="auto"/>
+              <w:left w:val="single" w:sz="4" w:space="0" w:color="auto"/>
+              <w:bottom w:val="single" w:sz="4" w:space="0" w:color="auto"/>
+              <w:right w:val="single" w:sz="4" w:space="0" w:color="auto"/>
+            </w:tcBorders>
+          </w:tcPr>
+          <w:p>
+            <w:pPr>
+              <w:rPr>
+                <w:b/>
+                <w:bCs/>
+              </w:rPr>
+            </w:pPr>
+            <w:proofErr w:type="spellStart"/>
+            <w:proofErr w:type="gramStart"/>
+            <w:r>
+              <w:rPr>
+                <w:b/>
+                <w:bCs/>
+              </w:rPr>
+              <w:t>drawMovingTrain</w:t>
+            </w:r>
+            <w:proofErr w:type="spellEnd"/>
+            <w:r>
+              <w:rPr>
+                <w:b/>
+                <w:bCs/>
+              </w:rPr>
+              <w:t>(</w:t>
+            </w:r>
+            <w:proofErr w:type="gramEnd"/>
+            <w:r>
+              <w:rPr>
+                <w:b/>
+                <w:bCs/>
+              </w:rPr>
+              <w:t>)</w:t>
+            </w:r>
+          </w:p>
+        </w:tc>
+        <w:tc>
+          <w:tcPr>
+            <w:tcW w:w="2121" w:type="dxa"/>
+            <w:tcBorders>
+              <w:top w:val="single" w:sz="4" w:space="0" w:color="auto"/>
+              <w:left w:val="single" w:sz="4" w:space="0" w:color="auto"/>
+              <w:bottom w:val="single" w:sz="4" w:space="0" w:color="auto"/>
+              <w:right w:val="single" w:sz="4" w:space="0" w:color="auto"/>
+            </w:tcBorders>
+          </w:tcPr>
+          <w:p>
+            <w:pPr>
+              <w:rPr>
+                <w:b/>
+                <w:bCs/>
+              </w:rPr>
+            </w:pPr>
+            <w:r>
+              <w:rPr>
+                <w:b/>
+                <w:bCs/>
+              </w:rPr>
+              <w:t xml:space="preserve">Train </w:t>
+            </w:r>
+            <w:proofErr w:type="gramStart"/>
+            <w:r>
+              <w:rPr>
+                <w:b/>
+                <w:bCs/>
+              </w:rPr>
+              <w:t>move</w:t>
+            </w:r>
+            <w:proofErr w:type="gramEnd"/>
+            <w:r>
+              <w:rPr>
+                <w:b/>
+                <w:bCs/>
+              </w:rPr>
+              <w:t xml:space="preserve"> left to right</w:t>
+            </w:r>
+          </w:p>
+        </w:tc>
+      </w:tr>
+      <w:tr>
+        <w:tc>
+          <w:tcPr>
+            <w:tcW w:w="1378" w:type="dxa"/>
+            <w:tcBorders>
+              <w:top w:val="single" w:sz="4" w:space="0" w:color="auto"/>
+              <w:left w:val="single" w:sz="4" w:space="0" w:color="auto"/>
+              <w:bottom w:val="single" w:sz="4" w:space="0" w:color="auto"/>
+              <w:right w:val="single" w:sz="4" w:space="0" w:color="auto"/>
+            </w:tcBorders>
+          </w:tcPr>
+          <w:p>
+            <w:pPr>
+              <w:rPr>
+                <w:b/>
+                <w:bCs/>
+              </w:rPr>
+            </w:pPr>
+            <w:r>
+              <w:rPr>
+                <w:b/>
+                <w:bCs/>
+              </w:rPr>
+              <w:t>5</w:t>
+            </w:r>
+          </w:p>
+        </w:tc>
+        <w:tc>
+          <w:tcPr>
+            <w:tcW w:w="1959" w:type="dxa"/>
+            <w:tcBorders>
+              <w:top w:val="single" w:sz="4" w:space="0" w:color="auto"/>
+              <w:left w:val="single" w:sz="4" w:space="0" w:color="auto"/>
+              <w:bottom w:val="single" w:sz="4" w:space="0" w:color="auto"/>
+              <w:right w:val="single" w:sz="4" w:space="0" w:color="auto"/>
+            </w:tcBorders>
+          </w:tcPr>
+          <w:p>
+            <w:pPr>
+              <w:rPr>
+                <w:b/>
+                <w:bCs/>
+              </w:rPr>
+            </w:pPr>
+            <w:r>
+              <w:rPr>
+                <w:b/>
+                <w:bCs/>
+              </w:rPr>
+              <w:t>A306</w:t>
+            </w:r>
+          </w:p>
+        </w:tc>
+        <w:tc>
+          <w:tcPr>
+            <w:tcW w:w="2838" w:type="dxa"/>
+            <w:tcBorders>
+              <w:top w:val="single" w:sz="4" w:space="0" w:color="auto"/>
+              <w:left w:val="single" w:sz="4" w:space="0" w:color="auto"/>
+              <w:bottom w:val="single" w:sz="4" w:space="0" w:color="auto"/>
+              <w:right w:val="single" w:sz="4" w:space="0" w:color="auto"/>
+            </w:tcBorders>
+          </w:tcPr>
+          <w:p>
+            <w:pPr>
+              <w:rPr>
+                <w:b/>
+                <w:bCs/>
+              </w:rPr>
+            </w:pPr>
+            <w:r>
+              <w:rPr>
+                <w:b/>
+                <w:bCs/>
+              </w:rPr>
+              <w:t>moveCar1()</w:t>
+            </w:r>
+          </w:p>
+        </w:tc>
+        <w:tc>
+          <w:tcPr>
+            <w:tcW w:w="2121" w:type="dxa"/>
+            <w:tcBorders>
+              <w:top w:val="single" w:sz="4" w:space="0" w:color="auto"/>
+              <w:left w:val="single" w:sz="4" w:space="0" w:color="auto"/>
+              <w:bottom w:val="single" w:sz="4" w:space="0" w:color="auto"/>
+              <w:right w:val="single" w:sz="4" w:space="0" w:color="auto"/>
+            </w:tcBorders>
+          </w:tcPr>
+          <w:p>
+            <w:pPr>
+              <w:rPr>
+                <w:b/>
+                <w:bCs/>
+              </w:rPr>
+            </w:pPr>
+            <w:r>
+              <w:rPr>
+                <w:b/>
+                <w:bCs/>
+              </w:rPr>
+              <w:t xml:space="preserve">Car move </w:t>
+            </w:r>
+          </w:p>
+        </w:tc>
+      </w:tr>
+      <w:tr>
+        <w:tc>
+          <w:tcPr>
+            <w:tcW w:w="1378" w:type="dxa"/>
+            <w:tcBorders>
+              <w:top w:val="single" w:sz="4" w:space="0" w:color="auto"/>
+              <w:left w:val="single" w:sz="4" w:space="0" w:color="auto"/>
+              <w:bottom w:val="single" w:sz="4" w:space="0" w:color="auto"/>
+              <w:right w:val="single" w:sz="4" w:space="0" w:color="auto"/>
+            </w:tcBorders>
+          </w:tcPr>
+          <w:p>
+            <w:pPr>
+              <w:rPr>
+                <w:b/>
+                <w:bCs/>
+              </w:rPr>
+            </w:pPr>
+            <w:r>
+              <w:rPr>
+                <w:b/>
+                <w:bCs/>
+              </w:rPr>
+              <w:t>6</w:t>
+            </w:r>
+          </w:p>
+        </w:tc>
+        <w:tc>
+          <w:tcPr>
+            <w:tcW w:w="1959" w:type="dxa"/>
+            <w:tcBorders>
+              <w:top w:val="single" w:sz="4" w:space="0" w:color="auto"/>
+              <w:left w:val="single" w:sz="4" w:space="0" w:color="auto"/>
+              <w:bottom w:val="single" w:sz="4" w:space="0" w:color="auto"/>
+              <w:right w:val="single" w:sz="4" w:space="0" w:color="auto"/>
+            </w:tcBorders>
+          </w:tcPr>
+          <w:p>
+            <w:pPr>
+              <w:rPr>
+                <w:b/>
+                <w:bCs/>
+              </w:rPr>
+            </w:pPr>
+            <w:r>
+              <w:rPr>
+                <w:b/>
+                <w:bCs/>
+              </w:rPr>
+              <w:t>A307</w:t>
+            </w:r>
+            <w:r>
+              <w:rPr>
+                <w:b/>
+                <w:bCs/>
+              </w:rPr>
+              <w:t>, A308, A309</w:t>
+            </w:r>
+          </w:p>
+        </w:tc>
+        <w:tc>
+          <w:tcPr>
+            <w:tcW w:w="2838" w:type="dxa"/>
+            <w:tcBorders>
+              <w:top w:val="single" w:sz="4" w:space="0" w:color="auto"/>
+              <w:left w:val="single" w:sz="4" w:space="0" w:color="auto"/>
+              <w:bottom w:val="single" w:sz="4" w:space="0" w:color="auto"/>
+              <w:right w:val="single" w:sz="4" w:space="0" w:color="auto"/>
+            </w:tcBorders>
+          </w:tcPr>
+          <w:p>
+            <w:pPr>
+              <w:rPr>
+                <w:b/>
+                <w:bCs/>
+              </w:rPr>
+            </w:pPr>
+            <w:r>
+              <w:rPr>
+                <w:b/>
+                <w:bCs/>
+              </w:rPr>
+              <w:t>lamp1(</w:t>
+            </w:r>
+            <w:proofErr w:type="gramStart"/>
+            <w:r>
+              <w:rPr>
+                <w:b/>
+                <w:bCs/>
+              </w:rPr>
+              <w:t>)</w:t>
+            </w:r>
+            <w:r>
+              <w:rPr>
+                <w:b/>
+                <w:bCs/>
+              </w:rPr>
+              <w:t>,lamp</w:t>
+            </w:r>
+            <w:proofErr w:type="gramEnd"/>
+            <w:r>
+              <w:rPr>
+                <w:b/>
+                <w:bCs/>
+              </w:rPr>
+              <w:t>2(),lamp3()</w:t>
+            </w:r>
+          </w:p>
+        </w:tc>
+        <w:tc>
+          <w:tcPr>
+            <w:tcW w:w="2121" w:type="dxa"/>
+            <w:tcBorders>
+              <w:top w:val="single" w:sz="4" w:space="0" w:color="auto"/>
+              <w:left w:val="single" w:sz="4" w:space="0" w:color="auto"/>
+              <w:bottom w:val="single" w:sz="4" w:space="0" w:color="auto"/>
+              <w:right w:val="single" w:sz="4" w:space="0" w:color="auto"/>
+            </w:tcBorders>
+          </w:tcPr>
+          <w:p>
+            <w:pPr>
+              <w:rPr>
+                <w:b/>
+                <w:bCs/>
+              </w:rPr>
+            </w:pPr>
+            <w:r>
+              <w:rPr>
+                <w:b/>
+                <w:bCs/>
+              </w:rPr>
+              <w:t>Main road light</w:t>
+            </w:r>
+          </w:p>
+          <w:p>
+            <w:pPr>
+              <w:rPr>
+                <w:b/>
+                <w:bCs/>
+              </w:rPr>
+            </w:pPr>
+            <w:r>
+              <w:rPr>
+                <w:b/>
+                <w:bCs/>
+              </w:rPr>
+              <w:t xml:space="preserve">(mouse </w:t>
+            </w:r>
+            <w:proofErr w:type="spellStart"/>
+            <w:r>
+              <w:rPr>
+                <w:b/>
+                <w:bCs/>
+              </w:rPr>
+              <w:t>intereaction</w:t>
+            </w:r>
+            <w:proofErr w:type="spellEnd"/>
+            <w:r>
+              <w:rPr>
+                <w:b/>
+                <w:bCs/>
+              </w:rPr>
+              <w:t>)</w:t>
+            </w:r>
+          </w:p>
+        </w:tc>
+      </w:tr>
+      <w:tr>
+        <w:tc>
+          <w:tcPr>
+            <w:tcW w:w="1378" w:type="dxa"/>
+            <w:tcBorders>
+              <w:top w:val="single" w:sz="4" w:space="0" w:color="auto"/>
+              <w:left w:val="single" w:sz="4" w:space="0" w:color="auto"/>
+              <w:bottom w:val="single" w:sz="4" w:space="0" w:color="auto"/>
+              <w:right w:val="single" w:sz="4" w:space="0" w:color="auto"/>
+            </w:tcBorders>
+          </w:tcPr>
+          <w:p>
+            <w:pPr>
+              <w:rPr>
+                <w:b/>
+                <w:bCs/>
+              </w:rPr>
+            </w:pPr>
+            <w:r>
+              <w:rPr>
+                <w:b/>
+                <w:bCs/>
+              </w:rPr>
+              <w:t>7</w:t>
+            </w:r>
+          </w:p>
+        </w:tc>
+        <w:tc>
+          <w:tcPr>
+            <w:tcW w:w="1959" w:type="dxa"/>
+            <w:tcBorders>
+              <w:top w:val="single" w:sz="4" w:space="0" w:color="auto"/>
+              <w:left w:val="single" w:sz="4" w:space="0" w:color="auto"/>
+              <w:bottom w:val="single" w:sz="4" w:space="0" w:color="auto"/>
+              <w:right w:val="single" w:sz="4" w:space="0" w:color="auto"/>
+            </w:tcBorders>
+          </w:tcPr>
+          <w:p>
+            <w:pPr>
+              <w:rPr>
+                <w:b/>
+                <w:bCs/>
+              </w:rPr>
+            </w:pPr>
+            <w:r>
+              <w:rPr>
+                <w:b/>
+                <w:bCs/>
+              </w:rPr>
+              <w:t>A312</w:t>
+            </w:r>
+          </w:p>
+        </w:tc>
+        <w:tc>
+          <w:tcPr>
+            <w:tcW w:w="2838" w:type="dxa"/>
+            <w:tcBorders>
+              <w:top w:val="single" w:sz="4" w:space="0" w:color="auto"/>
+              <w:left w:val="single" w:sz="4" w:space="0" w:color="auto"/>
+              <w:bottom w:val="single" w:sz="4" w:space="0" w:color="auto"/>
+              <w:right w:val="single" w:sz="4" w:space="0" w:color="auto"/>
+            </w:tcBorders>
+          </w:tcPr>
+          <w:p>
+            <w:pPr>
+              <w:rPr>
+                <w:b/>
+                <w:bCs/>
+              </w:rPr>
+            </w:pPr>
+            <w:proofErr w:type="spellStart"/>
+            <w:proofErr w:type="gramStart"/>
+            <w:r>
+              <w:rPr>
+                <w:b/>
+                <w:bCs/>
+              </w:rPr>
+              <w:t>drawSnow</w:t>
+            </w:r>
+            <w:proofErr w:type="spellEnd"/>
+            <w:r>
+              <w:rPr>
+                <w:b/>
+                <w:bCs/>
+              </w:rPr>
+              <w:t>(</w:t>
+            </w:r>
+            <w:proofErr w:type="gramEnd"/>
+            <w:r>
+              <w:rPr>
+                <w:b/>
+                <w:bCs/>
+              </w:rPr>
+              <w:t>int value)</w:t>
+            </w:r>
+          </w:p>
+        </w:tc>
+        <w:tc>
+          <w:tcPr>
+            <w:tcW w:w="2121" w:type="dxa"/>
+            <w:tcBorders>
+              <w:top w:val="single" w:sz="4" w:space="0" w:color="auto"/>
+              <w:left w:val="single" w:sz="4" w:space="0" w:color="auto"/>
+              <w:bottom w:val="single" w:sz="4" w:space="0" w:color="auto"/>
+              <w:right w:val="single" w:sz="4" w:space="0" w:color="auto"/>
+            </w:tcBorders>
+          </w:tcPr>
+          <w:p>
+            <w:pPr>
+              <w:rPr>
+                <w:b/>
+                <w:bCs/>
+              </w:rPr>
+            </w:pPr>
+            <w:r>
+              <w:rPr>
+                <w:b/>
+                <w:bCs/>
+              </w:rPr>
+              <w:t>Press S for snow and middle button of mouse to stop snow</w:t>
+            </w:r>
+          </w:p>
+        </w:tc>
+      </w:tr>
+      <w:tr>
+        <w:tc>
+          <w:tcPr>
+            <w:tcW w:w="1378" w:type="dxa"/>
+            <w:tcBorders>
+              <w:top w:val="single" w:sz="4" w:space="0" w:color="auto"/>
+              <w:left w:val="single" w:sz="4" w:space="0" w:color="auto"/>
+              <w:bottom w:val="single" w:sz="4" w:space="0" w:color="auto"/>
+              <w:right w:val="single" w:sz="4" w:space="0" w:color="auto"/>
+            </w:tcBorders>
+          </w:tcPr>
+          <w:p>
+            <w:pPr>
+              <w:rPr>
+                <w:b/>
+                <w:bCs/>
+              </w:rPr>
+            </w:pPr>
+            <w:r>
+              <w:rPr>
+                <w:b/>
+                <w:bCs/>
+              </w:rPr>
+              <w:lastRenderedPageBreak/>
+              <w:t>8</w:t>
+            </w:r>
+          </w:p>
+        </w:tc>
+        <w:tc>
+          <w:tcPr>
+            <w:tcW w:w="1959" w:type="dxa"/>
+            <w:tcBorders>
+              <w:top w:val="single" w:sz="4" w:space="0" w:color="auto"/>
+              <w:left w:val="single" w:sz="4" w:space="0" w:color="auto"/>
+              <w:bottom w:val="single" w:sz="4" w:space="0" w:color="auto"/>
+              <w:right w:val="single" w:sz="4" w:space="0" w:color="auto"/>
+            </w:tcBorders>
+          </w:tcPr>
+          <w:p>
+            <w:pPr>
+              <w:rPr>
+                <w:b/>
+                <w:bCs/>
+              </w:rPr>
+            </w:pPr>
+            <w:r>
+              <w:rPr>
+                <w:b/>
+                <w:bCs/>
+              </w:rPr>
+              <w:t>A313</w:t>
+            </w:r>
+          </w:p>
+        </w:tc>
+        <w:tc>
+          <w:tcPr>
+            <w:tcW w:w="2838" w:type="dxa"/>
+            <w:tcBorders>
+              <w:top w:val="single" w:sz="4" w:space="0" w:color="auto"/>
+              <w:left w:val="single" w:sz="4" w:space="0" w:color="auto"/>
+              <w:bottom w:val="single" w:sz="4" w:space="0" w:color="auto"/>
+              <w:right w:val="single" w:sz="4" w:space="0" w:color="auto"/>
+            </w:tcBorders>
+          </w:tcPr>
+          <w:p>
+            <w:pPr>
+              <w:rPr>
+                <w:b/>
+                <w:bCs/>
+              </w:rPr>
+            </w:pPr>
+            <w:proofErr w:type="spellStart"/>
+            <w:proofErr w:type="gramStart"/>
+            <w:r>
+              <w:rPr>
+                <w:b/>
+                <w:bCs/>
+              </w:rPr>
+              <w:t>daynight</w:t>
+            </w:r>
+            <w:proofErr w:type="spellEnd"/>
+            <w:r>
+              <w:rPr>
+                <w:b/>
+                <w:bCs/>
+              </w:rPr>
+              <w:t>(</w:t>
+            </w:r>
+            <w:proofErr w:type="spellStart"/>
+            <w:proofErr w:type="gramEnd"/>
+            <w:r>
+              <w:rPr>
+                <w:b/>
+                <w:bCs/>
+              </w:rPr>
+              <w:t>bool</w:t>
+            </w:r>
+            <w:proofErr w:type="spellEnd"/>
+            <w:r>
+              <w:rPr>
+                <w:b/>
+                <w:bCs/>
+              </w:rPr>
+              <w:t xml:space="preserve"> value)</w:t>
+            </w:r>
+          </w:p>
+        </w:tc>
+        <w:tc>
+          <w:tcPr>
+            <w:tcW w:w="2121" w:type="dxa"/>
+            <w:tcBorders>
+              <w:top w:val="single" w:sz="4" w:space="0" w:color="auto"/>
+              <w:left w:val="single" w:sz="4" w:space="0" w:color="auto"/>
+              <w:bottom w:val="single" w:sz="4" w:space="0" w:color="auto"/>
+              <w:right w:val="single" w:sz="4" w:space="0" w:color="auto"/>
+            </w:tcBorders>
+          </w:tcPr>
+          <w:p>
+            <w:pPr>
+              <w:rPr>
+                <w:b/>
+                <w:bCs/>
+              </w:rPr>
+            </w:pPr>
+            <w:r>
+              <w:rPr>
+                <w:b/>
+                <w:bCs/>
+              </w:rPr>
+              <w:t xml:space="preserve">Press D for day </w:t>
+            </w:r>
+            <w:proofErr w:type="gramStart"/>
+            <w:r>
+              <w:rPr>
+                <w:b/>
+                <w:bCs/>
+              </w:rPr>
+              <w:t>scene ,</w:t>
+            </w:r>
+            <w:proofErr w:type="gramEnd"/>
+            <w:r>
+              <w:rPr>
+                <w:b/>
+                <w:bCs/>
+              </w:rPr>
+              <w:t xml:space="preserve"> N for night scene.</w:t>
+            </w:r>
           </w:p>
         </w:tc>
       </w:tr>

</xml_diff>